<commit_message>
cosmetical changes, bugfixes (now it works)
</commit_message>
<xml_diff>
--- a/coursework.docx
+++ b/coursework.docx
@@ -338,7 +338,25 @@
           <w:sz w:val="32"/>
           <w:szCs w:val="32"/>
         </w:rPr>
-        <w:t>Разработка веб-приложения для публикования учебного расп</w:t>
+        <w:t xml:space="preserve">Разработка веб-приложения для публикования </w:t>
+      </w:r>
+      <w:r>
+        <w:rPr>
+          <w:b/>
+          <w:bCs/>
+          <w:sz w:val="32"/>
+          <w:szCs w:val="32"/>
+        </w:rPr>
+        <w:br/>
+      </w:r>
+      <w:r>
+        <w:rPr>
+          <w:b/>
+          <w:bCs/>
+          <w:sz w:val="32"/>
+          <w:szCs w:val="32"/>
+        </w:rPr>
+        <w:t>учебного расп</w:t>
       </w:r>
       <w:r>
         <w:rPr>
@@ -535,7 +553,21 @@
                 <w:sz w:val="28"/>
                 <w:szCs w:val="28"/>
               </w:rPr>
-              <w:t xml:space="preserve"> кафедры си</w:t>
+              <w:t xml:space="preserve"> кафедры </w:t>
+            </w:r>
+            <w:r>
+              <w:rPr>
+                <w:sz w:val="28"/>
+                <w:szCs w:val="28"/>
+              </w:rPr>
+              <w:br/>
+            </w:r>
+            <w:r>
+              <w:rPr>
+                <w:sz w:val="28"/>
+                <w:szCs w:val="28"/>
+              </w:rPr>
+              <w:t>си</w:t>
             </w:r>
             <w:r>
               <w:rPr>
@@ -1779,31 +1811,7 @@
           <w:sz w:val="28"/>
           <w:szCs w:val="28"/>
         </w:rPr>
-        <w:t>«</w:t>
-      </w:r>
-      <w:r>
-        <w:rPr>
-          <w:rFonts w:ascii="Times New Roman" w:hAnsi="Times New Roman"/>
-          <w:sz w:val="28"/>
-          <w:szCs w:val="28"/>
-        </w:rPr>
-        <w:t>9</w:t>
-      </w:r>
-      <w:r>
-        <w:rPr>
-          <w:rFonts w:ascii="Times New Roman" w:hAnsi="Times New Roman"/>
-          <w:sz w:val="28"/>
-          <w:szCs w:val="28"/>
-        </w:rPr>
-        <w:t>»</w:t>
-      </w:r>
-      <w:r>
-        <w:rPr>
-          <w:rFonts w:ascii="Times New Roman" w:hAnsi="Times New Roman"/>
-          <w:sz w:val="28"/>
-          <w:szCs w:val="28"/>
-        </w:rPr>
-        <w:t xml:space="preserve"> февраля </w:t>
+        <w:t xml:space="preserve">9 февраля </w:t>
       </w:r>
       <w:r>
         <w:rPr>
@@ -4266,7 +4274,16 @@
         <w:pStyle w:val="af0"/>
       </w:pPr>
       <w:r>
-        <w:t>Уже долгое время одним из самых важных направлений научно-технического прогресса в мире является автоматизация, используемая, в том числе, с целью освобождения человека от участия в процессе получения и</w:t>
+        <w:t xml:space="preserve">В настоящее время </w:t>
+      </w:r>
+      <w:r>
+        <w:t>одним из самых важных направл</w:t>
+      </w:r>
+      <w:r>
+        <w:t>е</w:t>
+      </w:r>
+      <w:r>
+        <w:t>ний научно-технического прогресса в мире является автоматизация, используемая, в том числе, с целью освобождения человека от участия в процессе получения и</w:t>
       </w:r>
       <w:r>
         <w:t>н</w:t>
@@ -4407,29 +4424,41 @@
         <w:pStyle w:val="af0"/>
       </w:pPr>
       <w:r>
-        <w:t>Исправить текущую ситуацию поможет создание веб-сервиса для публ</w:t>
-      </w:r>
-      <w:r>
-        <w:t>и</w:t>
-      </w:r>
-      <w:r>
-        <w:t>кации расписания факультета и просмотра персонального расписания для ка</w:t>
-      </w:r>
-      <w:r>
-        <w:t>ж</w:t>
-      </w:r>
-      <w:r>
-        <w:t xml:space="preserve">дого студента. В связи с высоким уровнем информатизации и повсеместным </w:t>
+        <w:t>Исправить текущую ситуацию поможет создание веб-</w:t>
+      </w:r>
+      <w:r>
+        <w:rPr>
+          <w:highlight w:val="yellow"/>
+        </w:rPr>
+        <w:t>сайта</w:t>
+      </w:r>
+      <w:r>
+        <w:t xml:space="preserve"> для публик</w:t>
+      </w:r>
+      <w:r>
+        <w:t>а</w:t>
+      </w:r>
+      <w:r>
+        <w:t>ции расписания факультета и просмотра персонального расписания для кажд</w:t>
+      </w:r>
+      <w:r>
+        <w:t>о</w:t>
+      </w:r>
+      <w:r>
+        <w:t>го студента. В связи с высоким уровнем информатизации и повсеместным вн</w:t>
+      </w:r>
+      <w:r>
+        <w:t>е</w:t>
       </w:r>
       <w:r>
         <w:lastRenderedPageBreak/>
-        <w:t>внедрением доступа к сети Интернет функционирование данного сайта обесп</w:t>
+        <w:t>др</w:t>
       </w:r>
       <w:r>
         <w:t>е</w:t>
       </w:r>
       <w:r>
-        <w:t>чит мгновенный доступ к информации о расписании студентов отовсюду.</w:t>
+        <w:t>нием доступа к сети Интернет функционирование данного сайта обеспечит мгновенный доступ к информации о расписании студентов отовсюду.</w:t>
       </w:r>
     </w:p>
     <w:p>
@@ -4440,7 +4469,13 @@
         <w:t xml:space="preserve">Таким образом, наличие </w:t>
       </w:r>
       <w:r>
-        <w:t>веб-сервиса</w:t>
+        <w:t>веб-</w:t>
+      </w:r>
+      <w:r>
+        <w:rPr>
+          <w:highlight w:val="yellow"/>
+        </w:rPr>
+        <w:t>сервиса</w:t>
       </w:r>
       <w:r>
         <w:t xml:space="preserve"> для публикации учебного распис</w:t>
@@ -4479,16 +4514,28 @@
         <w:t xml:space="preserve">Целью данной работы является разработка </w:t>
       </w:r>
       <w:r>
-        <w:t>сервиса</w:t>
-      </w:r>
-      <w:r>
-        <w:t xml:space="preserve"> для публикации учебного расписания факультета ВМИ ЮУрГУ на основе веб-технологий. Для достиж</w:t>
-      </w:r>
-      <w:r>
-        <w:t>е</w:t>
-      </w:r>
-      <w:r>
-        <w:t>ния поставленной цели необходимо решить следующие задачи:</w:t>
+        <w:t>приложения</w:t>
+      </w:r>
+      <w:r>
+        <w:t xml:space="preserve"> для публикации уче</w:t>
+      </w:r>
+      <w:r>
+        <w:t>б</w:t>
+      </w:r>
+      <w:r>
+        <w:t>ного расписания факультета ВМИ ЮУрГУ на основе веб-технологий. Для до</w:t>
+      </w:r>
+      <w:r>
+        <w:t>с</w:t>
+      </w:r>
+      <w:r>
+        <w:t>тижения п</w:t>
+      </w:r>
+      <w:r>
+        <w:t>о</w:t>
+      </w:r>
+      <w:r>
+        <w:t>ставленной цели необходимо решить следующие задачи:</w:t>
       </w:r>
     </w:p>
     <w:p>
@@ -4569,35 +4616,59 @@
         <w:pStyle w:val="a"/>
         <w:numPr>
           <w:ilvl w:val="0"/>
-          <w:numId w:val="65"/>
+          <w:numId w:val="66"/>
         </w:numPr>
       </w:pPr>
       <w:r>
-        <w:t xml:space="preserve">     </w:t>
-      </w:r>
-      <w:r>
-        <w:t>добавление расписания учебных занятий студентов факультета;</w:t>
+        <w:t xml:space="preserve">добавление </w:t>
+      </w:r>
+      <w:r>
+        <w:t xml:space="preserve">нового </w:t>
+      </w:r>
+      <w:r>
+        <w:t>расписания учебных занятий студентов факультета;</w:t>
       </w:r>
     </w:p>
     <w:p>
       <w:pPr>
         <w:pStyle w:val="a"/>
-      </w:pPr>
-      <w:r>
-        <w:t>редактирование информации об учебных занятиях студентов;</w:t>
+        <w:numPr>
+          <w:ilvl w:val="0"/>
+          <w:numId w:val="66"/>
+        </w:numPr>
+      </w:pPr>
+      <w:r>
+        <w:t>модификация</w:t>
+      </w:r>
+      <w:r>
+        <w:t xml:space="preserve"> информации об учебных занятиях студентов;</w:t>
       </w:r>
     </w:p>
     <w:p>
       <w:pPr>
         <w:pStyle w:val="a"/>
-      </w:pPr>
-      <w:r>
-        <w:t>просмотр расписания учебных занятий;</w:t>
+        <w:numPr>
+          <w:ilvl w:val="0"/>
+          <w:numId w:val="66"/>
+        </w:numPr>
+      </w:pPr>
+      <w:r>
+        <w:t>просмотр расписания учебных занятий</w:t>
+      </w:r>
+      <w:r>
+        <w:t xml:space="preserve"> всех групп</w:t>
+      </w:r>
+      <w:r>
+        <w:t>;</w:t>
       </w:r>
     </w:p>
     <w:p>
       <w:pPr>
         <w:pStyle w:val="a"/>
+        <w:numPr>
+          <w:ilvl w:val="0"/>
+          <w:numId w:val="66"/>
+        </w:numPr>
       </w:pPr>
       <w:r>
         <w:t>просмотр расписания занятий выбранной группы;</w:t>
@@ -4606,6 +4677,10 @@
     <w:p>
       <w:pPr>
         <w:pStyle w:val="a"/>
+        <w:numPr>
+          <w:ilvl w:val="0"/>
+          <w:numId w:val="66"/>
+        </w:numPr>
       </w:pPr>
       <w:r>
         <w:t>просмотр расписания занятий авторизованного пользователя на ближа</w:t>
@@ -4620,6 +4695,10 @@
     <w:p>
       <w:pPr>
         <w:pStyle w:val="a"/>
+        <w:numPr>
+          <w:ilvl w:val="0"/>
+          <w:numId w:val="66"/>
+        </w:numPr>
       </w:pPr>
       <w:r>
         <w:t>просмотр расписания занятий авторизованного пользователя в зависим</w:t>
@@ -4710,7 +4789,16 @@
         <w:t xml:space="preserve"> подобные</w:t>
       </w:r>
       <w:r>
-        <w:t xml:space="preserve"> существующие веб-сервисы </w:t>
+        <w:t xml:space="preserve"> существующие веб-</w:t>
+      </w:r>
+      <w:r>
+        <w:rPr>
+          <w:highlight w:val="yellow"/>
+        </w:rPr>
+        <w:t>сервисы</w:t>
+      </w:r>
+      <w:r>
+        <w:t xml:space="preserve"> </w:t>
       </w:r>
       <w:r>
         <w:t>и выделяются их основные фун</w:t>
@@ -4830,19 +4918,37 @@
         <w:t>а</w:t>
       </w:r>
       <w:r>
-        <w:t>логичных сервисов для публикования учебного расписания других вузов. Та</w:t>
-      </w:r>
-      <w:r>
-        <w:t>к</w:t>
-      </w:r>
-      <w:r>
-        <w:t>же был проанализирован учебный процесс студентов Южно-Уральского гос</w:t>
-      </w:r>
-      <w:r>
-        <w:t>у</w:t>
-      </w:r>
-      <w:r>
-        <w:t>дарственного университета и, в частности, факультета ВМИ, для проведения проектирования требуемой системы.</w:t>
+        <w:t xml:space="preserve">логичных </w:t>
+      </w:r>
+      <w:r>
+        <w:t>приложений</w:t>
+      </w:r>
+      <w:r>
+        <w:t xml:space="preserve"> для публик</w:t>
+      </w:r>
+      <w:r>
+        <w:t>ации</w:t>
+      </w:r>
+      <w:r>
+        <w:t xml:space="preserve"> учебного расписания других вузов. Также был проанализирован учебный процесс студентов Южно-Уральского г</w:t>
+      </w:r>
+      <w:r>
+        <w:t>о</w:t>
+      </w:r>
+      <w:r>
+        <w:t>суда</w:t>
+      </w:r>
+      <w:r>
+        <w:t>р</w:t>
+      </w:r>
+      <w:r>
+        <w:t>ственного университета и, в частности, факультета ВМИ, для проведения проектир</w:t>
+      </w:r>
+      <w:r>
+        <w:t>о</w:t>
+      </w:r>
+      <w:r>
+        <w:t>вания требуемой системы.</w:t>
       </w:r>
     </w:p>
     <w:p>
@@ -4856,22 +4962,22 @@
     <w:p>
       <w:pPr>
         <w:pStyle w:val="1"/>
+        <w:rPr>
+          <w:highlight w:val="yellow"/>
+        </w:rPr>
       </w:pPr>
       <w:bookmarkStart w:id="7" w:name="_Toc356998368"/>
       <w:r>
+        <w:rPr>
+          <w:highlight w:val="yellow"/>
+        </w:rPr>
         <w:lastRenderedPageBreak/>
-        <w:t xml:space="preserve">Требования к </w:t>
-      </w:r>
-      <w:r>
-        <w:t>веб-приложени</w:t>
-      </w:r>
-      <w:r>
-        <w:t>ю</w:t>
-      </w:r>
-      <w:r>
-        <w:t xml:space="preserve"> биллинговой систем</w:t>
-      </w:r>
-      <w:r>
+        <w:t>Требования к веб-приложению биллинговой систем</w:t>
+      </w:r>
+      <w:r>
+        <w:rPr>
+          <w:highlight w:val="yellow"/>
+        </w:rPr>
         <w:t>ы</w:t>
       </w:r>
       <w:bookmarkEnd w:id="7"/>
@@ -6015,7 +6121,7 @@
                     </a:ln>
                     <a:extLst>
                       <a:ext uri="{53640926-AAD7-44D8-BBD7-CCE9431645EC}">
-                        <a14:shadowObscured xmlns:a14="http://schemas.microsoft.com/office/drawing/2010/main" xmlns:wps="http://schemas.microsoft.com/office/word/2010/wordprocessingShape" xmlns:wpi="http://schemas.microsoft.com/office/word/2010/wordprocessingInk" xmlns:wpg="http://schemas.microsoft.com/office/word/2010/wordprocessingGroup" xmlns:w14="http://schemas.microsoft.com/office/word/2010/wordml" xmlns:w="http://schemas.openxmlformats.org/wordprocessingml/2006/main" xmlns:w10="urn:schemas-microsoft-com:office:word" xmlns:wp14="http://schemas.microsoft.com/office/word/2010/wordprocessingDrawing" xmlns:v="urn:schemas-microsoft-com:vml" xmlns:o="urn:schemas-microsoft-com:office:office" xmlns:mc="http://schemas.openxmlformats.org/markup-compatibility/2006" xmlns:wpc="http://schemas.microsoft.com/office/word/2010/wordprocessingCanvas" xmlns=""/>
+                        <a14:shadowObscured xmlns="" xmlns:wpc="http://schemas.microsoft.com/office/word/2010/wordprocessingCanvas" xmlns:mc="http://schemas.openxmlformats.org/markup-compatibility/2006" xmlns:o="urn:schemas-microsoft-com:office:office" xmlns:v="urn:schemas-microsoft-com:vml" xmlns:wp14="http://schemas.microsoft.com/office/word/2010/wordprocessingDrawing" xmlns:w10="urn:schemas-microsoft-com:office:word" xmlns:w="http://schemas.openxmlformats.org/wordprocessingml/2006/main" xmlns:w14="http://schemas.microsoft.com/office/word/2010/wordml" xmlns:wpg="http://schemas.microsoft.com/office/word/2010/wordprocessingGroup" xmlns:wpi="http://schemas.microsoft.com/office/word/2010/wordprocessingInk" xmlns:wps="http://schemas.microsoft.com/office/word/2010/wordprocessingShape" xmlns:a14="http://schemas.microsoft.com/office/drawing/2010/main"/>
                       </a:ext>
                     </a:extLst>
                   </pic:spPr>
@@ -6212,7 +6318,7 @@
                     </a:ln>
                     <a:extLst>
                       <a:ext uri="{53640926-AAD7-44D8-BBD7-CCE9431645EC}">
-                        <a14:shadowObscured xmlns:a14="http://schemas.microsoft.com/office/drawing/2010/main" xmlns:wps="http://schemas.microsoft.com/office/word/2010/wordprocessingShape" xmlns:wpi="http://schemas.microsoft.com/office/word/2010/wordprocessingInk" xmlns:wpg="http://schemas.microsoft.com/office/word/2010/wordprocessingGroup" xmlns:w14="http://schemas.microsoft.com/office/word/2010/wordml" xmlns:w="http://schemas.openxmlformats.org/wordprocessingml/2006/main" xmlns:w10="urn:schemas-microsoft-com:office:word" xmlns:wp14="http://schemas.microsoft.com/office/word/2010/wordprocessingDrawing" xmlns:v="urn:schemas-microsoft-com:vml" xmlns:o="urn:schemas-microsoft-com:office:office" xmlns:mc="http://schemas.openxmlformats.org/markup-compatibility/2006" xmlns:wpc="http://schemas.microsoft.com/office/word/2010/wordprocessingCanvas" xmlns=""/>
+                        <a14:shadowObscured xmlns="" xmlns:wpc="http://schemas.microsoft.com/office/word/2010/wordprocessingCanvas" xmlns:mc="http://schemas.openxmlformats.org/markup-compatibility/2006" xmlns:o="urn:schemas-microsoft-com:office:office" xmlns:v="urn:schemas-microsoft-com:vml" xmlns:wp14="http://schemas.microsoft.com/office/word/2010/wordprocessingDrawing" xmlns:w10="urn:schemas-microsoft-com:office:word" xmlns:w="http://schemas.openxmlformats.org/wordprocessingml/2006/main" xmlns:w14="http://schemas.microsoft.com/office/word/2010/wordml" xmlns:wpg="http://schemas.microsoft.com/office/word/2010/wordprocessingGroup" xmlns:wpi="http://schemas.microsoft.com/office/word/2010/wordprocessingInk" xmlns:wps="http://schemas.microsoft.com/office/word/2010/wordprocessingShape" xmlns:a14="http://schemas.microsoft.com/office/drawing/2010/main"/>
                       </a:ext>
                     </a:extLst>
                   </pic:spPr>
@@ -6895,6 +7001,7 @@
           <w:sz w:val="28"/>
           <w:szCs w:val="28"/>
         </w:rPr>
+        <w:lastRenderedPageBreak/>
         <w:drawing>
           <wp:inline distT="0" distB="0" distL="0" distR="0">
             <wp:extent cx="4810797" cy="1590897"/>
@@ -6948,7 +7055,6 @@
           <w:sz w:val="28"/>
           <w:szCs w:val="28"/>
         </w:rPr>
-        <w:lastRenderedPageBreak/>
         <w:t xml:space="preserve">Рис. </w:t>
       </w:r>
       <w:r>
@@ -17770,7 +17876,7 @@
             <w:rPr>
               <w:noProof/>
             </w:rPr>
-            <w:t>3</w:t>
+            <w:t>8</w:t>
           </w:r>
         </w:fldSimple>
       </w:p>
@@ -19179,6 +19285,95 @@
     </w:lvl>
   </w:abstractNum>
   <w:abstractNum w:abstractNumId="12">
+    <w:nsid w:val="2FFF011F"/>
+    <w:multiLevelType w:val="hybridMultilevel"/>
+    <w:tmpl w:val="8104E6D0"/>
+    <w:lvl w:ilvl="0" w:tplc="18D4E114">
+      <w:start w:val="1"/>
+      <w:numFmt w:val="bullet"/>
+      <w:lvlText w:val=""/>
+      <w:lvlJc w:val="left"/>
+      <w:pPr>
+        <w:ind w:left="360" w:hanging="360"/>
+      </w:pPr>
+      <w:rPr>
+        <w:rFonts w:ascii="Symbol" w:hAnsi="Symbol" w:hint="default"/>
+      </w:rPr>
+    </w:lvl>
+    <w:lvl w:ilvl="1" w:tplc="04190019" w:tentative="1">
+      <w:start w:val="1"/>
+      <w:numFmt w:val="lowerLetter"/>
+      <w:lvlText w:val="%2."/>
+      <w:lvlJc w:val="left"/>
+      <w:pPr>
+        <w:ind w:left="1080" w:hanging="360"/>
+      </w:pPr>
+    </w:lvl>
+    <w:lvl w:ilvl="2" w:tplc="0419001B" w:tentative="1">
+      <w:start w:val="1"/>
+      <w:numFmt w:val="lowerRoman"/>
+      <w:lvlText w:val="%3."/>
+      <w:lvlJc w:val="right"/>
+      <w:pPr>
+        <w:ind w:left="1800" w:hanging="180"/>
+      </w:pPr>
+    </w:lvl>
+    <w:lvl w:ilvl="3" w:tplc="0419000F" w:tentative="1">
+      <w:start w:val="1"/>
+      <w:numFmt w:val="decimal"/>
+      <w:lvlText w:val="%4."/>
+      <w:lvlJc w:val="left"/>
+      <w:pPr>
+        <w:ind w:left="2520" w:hanging="360"/>
+      </w:pPr>
+    </w:lvl>
+    <w:lvl w:ilvl="4" w:tplc="04190019" w:tentative="1">
+      <w:start w:val="1"/>
+      <w:numFmt w:val="lowerLetter"/>
+      <w:lvlText w:val="%5."/>
+      <w:lvlJc w:val="left"/>
+      <w:pPr>
+        <w:ind w:left="3240" w:hanging="360"/>
+      </w:pPr>
+    </w:lvl>
+    <w:lvl w:ilvl="5" w:tplc="0419001B" w:tentative="1">
+      <w:start w:val="1"/>
+      <w:numFmt w:val="lowerRoman"/>
+      <w:lvlText w:val="%6."/>
+      <w:lvlJc w:val="right"/>
+      <w:pPr>
+        <w:ind w:left="3960" w:hanging="180"/>
+      </w:pPr>
+    </w:lvl>
+    <w:lvl w:ilvl="6" w:tplc="0419000F" w:tentative="1">
+      <w:start w:val="1"/>
+      <w:numFmt w:val="decimal"/>
+      <w:lvlText w:val="%7."/>
+      <w:lvlJc w:val="left"/>
+      <w:pPr>
+        <w:ind w:left="4680" w:hanging="360"/>
+      </w:pPr>
+    </w:lvl>
+    <w:lvl w:ilvl="7" w:tplc="04190019" w:tentative="1">
+      <w:start w:val="1"/>
+      <w:numFmt w:val="lowerLetter"/>
+      <w:lvlText w:val="%8."/>
+      <w:lvlJc w:val="left"/>
+      <w:pPr>
+        <w:ind w:left="5400" w:hanging="360"/>
+      </w:pPr>
+    </w:lvl>
+    <w:lvl w:ilvl="8" w:tplc="0419001B" w:tentative="1">
+      <w:start w:val="1"/>
+      <w:numFmt w:val="lowerRoman"/>
+      <w:lvlText w:val="%9."/>
+      <w:lvlJc w:val="right"/>
+      <w:pPr>
+        <w:ind w:left="6120" w:hanging="180"/>
+      </w:pPr>
+    </w:lvl>
+  </w:abstractNum>
+  <w:abstractNum w:abstractNumId="13">
     <w:nsid w:val="31735588"/>
     <w:multiLevelType w:val="multilevel"/>
     <w:tmpl w:val="9956085A"/>
@@ -19318,7 +19513,7 @@
       </w:rPr>
     </w:lvl>
   </w:abstractNum>
-  <w:abstractNum w:abstractNumId="13">
+  <w:abstractNum w:abstractNumId="14">
     <w:nsid w:val="32E3659F"/>
     <w:multiLevelType w:val="hybridMultilevel"/>
     <w:tmpl w:val="C252477C"/>
@@ -19404,7 +19599,7 @@
       </w:pPr>
     </w:lvl>
   </w:abstractNum>
-  <w:abstractNum w:abstractNumId="14">
+  <w:abstractNum w:abstractNumId="15">
     <w:nsid w:val="34AA2114"/>
     <w:multiLevelType w:val="hybridMultilevel"/>
     <w:tmpl w:val="5A248E42"/>
@@ -19517,7 +19712,7 @@
       </w:rPr>
     </w:lvl>
   </w:abstractNum>
-  <w:abstractNum w:abstractNumId="15">
+  <w:abstractNum w:abstractNumId="16">
     <w:nsid w:val="36A22B3E"/>
     <w:multiLevelType w:val="hybridMultilevel"/>
     <w:tmpl w:val="7A00C8BC"/>
@@ -19606,7 +19801,7 @@
       </w:pPr>
     </w:lvl>
   </w:abstractNum>
-  <w:abstractNum w:abstractNumId="16">
+  <w:abstractNum w:abstractNumId="17">
     <w:nsid w:val="3D053076"/>
     <w:multiLevelType w:val="hybridMultilevel"/>
     <w:tmpl w:val="D9F0732E"/>
@@ -19695,7 +19890,7 @@
       </w:pPr>
     </w:lvl>
   </w:abstractNum>
-  <w:abstractNum w:abstractNumId="17">
+  <w:abstractNum w:abstractNumId="18">
     <w:nsid w:val="410B1170"/>
     <w:multiLevelType w:val="multilevel"/>
     <w:tmpl w:val="9956085A"/>
@@ -19835,7 +20030,7 @@
       </w:rPr>
     </w:lvl>
   </w:abstractNum>
-  <w:abstractNum w:abstractNumId="18">
+  <w:abstractNum w:abstractNumId="19">
     <w:nsid w:val="44A537A8"/>
     <w:multiLevelType w:val="multilevel"/>
     <w:tmpl w:val="9956085A"/>
@@ -19975,7 +20170,7 @@
       </w:rPr>
     </w:lvl>
   </w:abstractNum>
-  <w:abstractNum w:abstractNumId="19">
+  <w:abstractNum w:abstractNumId="20">
     <w:nsid w:val="44DD06A4"/>
     <w:multiLevelType w:val="multilevel"/>
     <w:tmpl w:val="C574A346"/>
@@ -20088,7 +20283,7 @@
       </w:rPr>
     </w:lvl>
   </w:abstractNum>
-  <w:abstractNum w:abstractNumId="20">
+  <w:abstractNum w:abstractNumId="21">
     <w:nsid w:val="47640936"/>
     <w:multiLevelType w:val="hybridMultilevel"/>
     <w:tmpl w:val="FA7C20B8"/>
@@ -20177,7 +20372,7 @@
       </w:pPr>
     </w:lvl>
   </w:abstractNum>
-  <w:abstractNum w:abstractNumId="21">
+  <w:abstractNum w:abstractNumId="22">
     <w:nsid w:val="4CDB4557"/>
     <w:multiLevelType w:val="multilevel"/>
     <w:tmpl w:val="9956085A"/>
@@ -20317,7 +20512,7 @@
       </w:rPr>
     </w:lvl>
   </w:abstractNum>
-  <w:abstractNum w:abstractNumId="22">
+  <w:abstractNum w:abstractNumId="23">
     <w:nsid w:val="4D9174DB"/>
     <w:multiLevelType w:val="hybridMultilevel"/>
     <w:tmpl w:val="E7820F62"/>
@@ -20407,7 +20602,7 @@
       </w:pPr>
     </w:lvl>
   </w:abstractNum>
-  <w:abstractNum w:abstractNumId="23">
+  <w:abstractNum w:abstractNumId="24">
     <w:nsid w:val="51A03735"/>
     <w:multiLevelType w:val="hybridMultilevel"/>
     <w:tmpl w:val="17EE45B2"/>
@@ -20496,7 +20691,7 @@
       </w:pPr>
     </w:lvl>
   </w:abstractNum>
-  <w:abstractNum w:abstractNumId="24">
+  <w:abstractNum w:abstractNumId="25">
     <w:nsid w:val="52B64F58"/>
     <w:multiLevelType w:val="hybridMultilevel"/>
     <w:tmpl w:val="748EEB42"/>
@@ -20609,7 +20804,7 @@
       </w:rPr>
     </w:lvl>
   </w:abstractNum>
-  <w:abstractNum w:abstractNumId="25">
+  <w:abstractNum w:abstractNumId="26">
     <w:nsid w:val="543C59E2"/>
     <w:multiLevelType w:val="hybridMultilevel"/>
     <w:tmpl w:val="E3C0C332"/>
@@ -20696,7 +20891,7 @@
       </w:pPr>
     </w:lvl>
   </w:abstractNum>
-  <w:abstractNum w:abstractNumId="26">
+  <w:abstractNum w:abstractNumId="27">
     <w:nsid w:val="56752075"/>
     <w:multiLevelType w:val="hybridMultilevel"/>
     <w:tmpl w:val="B718C316"/>
@@ -20809,7 +21004,7 @@
       </w:rPr>
     </w:lvl>
   </w:abstractNum>
-  <w:abstractNum w:abstractNumId="27">
+  <w:abstractNum w:abstractNumId="28">
     <w:nsid w:val="57A46D5E"/>
     <w:multiLevelType w:val="hybridMultilevel"/>
     <w:tmpl w:val="F2205512"/>
@@ -20922,7 +21117,7 @@
       </w:rPr>
     </w:lvl>
   </w:abstractNum>
-  <w:abstractNum w:abstractNumId="28">
+  <w:abstractNum w:abstractNumId="29">
     <w:nsid w:val="5F453708"/>
     <w:multiLevelType w:val="multilevel"/>
     <w:tmpl w:val="DB0636F0"/>
@@ -21044,7 +21239,7 @@
       </w:rPr>
     </w:lvl>
   </w:abstractNum>
-  <w:abstractNum w:abstractNumId="29">
+  <w:abstractNum w:abstractNumId="30">
     <w:nsid w:val="60223D5A"/>
     <w:multiLevelType w:val="hybridMultilevel"/>
     <w:tmpl w:val="06263B66"/>
@@ -21133,7 +21328,7 @@
       </w:pPr>
     </w:lvl>
   </w:abstractNum>
-  <w:abstractNum w:abstractNumId="30">
+  <w:abstractNum w:abstractNumId="31">
     <w:nsid w:val="6303330C"/>
     <w:multiLevelType w:val="multilevel"/>
     <w:tmpl w:val="F1A4DA2A"/>
@@ -21246,7 +21441,7 @@
       </w:pPr>
     </w:lvl>
   </w:abstractNum>
-  <w:abstractNum w:abstractNumId="31">
+  <w:abstractNum w:abstractNumId="32">
     <w:nsid w:val="6B974358"/>
     <w:multiLevelType w:val="hybridMultilevel"/>
     <w:tmpl w:val="C8B66354"/>
@@ -21335,7 +21530,7 @@
       </w:pPr>
     </w:lvl>
   </w:abstractNum>
-  <w:abstractNum w:abstractNumId="32">
+  <w:abstractNum w:abstractNumId="33">
     <w:nsid w:val="75C259AE"/>
     <w:multiLevelType w:val="hybridMultilevel"/>
     <w:tmpl w:val="BAB089EA"/>
@@ -21424,7 +21619,7 @@
       </w:pPr>
     </w:lvl>
   </w:abstractNum>
-  <w:abstractNum w:abstractNumId="33">
+  <w:abstractNum w:abstractNumId="34">
     <w:nsid w:val="7A2231B0"/>
     <w:multiLevelType w:val="hybridMultilevel"/>
     <w:tmpl w:val="E92E0C56"/>
@@ -21537,7 +21732,7 @@
       </w:rPr>
     </w:lvl>
   </w:abstractNum>
-  <w:abstractNum w:abstractNumId="34">
+  <w:abstractNum w:abstractNumId="35">
     <w:nsid w:val="7F181077"/>
     <w:multiLevelType w:val="hybridMultilevel"/>
     <w:tmpl w:val="21BC797E"/>
@@ -21630,37 +21825,37 @@
     <w:abstractNumId w:val="10"/>
   </w:num>
   <w:num w:numId="2">
-    <w:abstractNumId w:val="30"/>
+    <w:abstractNumId w:val="31"/>
   </w:num>
   <w:num w:numId="3">
     <w:abstractNumId w:val="5"/>
   </w:num>
   <w:num w:numId="4">
-    <w:abstractNumId w:val="21"/>
+    <w:abstractNumId w:val="22"/>
   </w:num>
   <w:num w:numId="5">
+    <w:abstractNumId w:val="18"/>
+  </w:num>
+  <w:num w:numId="6">
+    <w:abstractNumId w:val="13"/>
+  </w:num>
+  <w:num w:numId="7">
     <w:abstractNumId w:val="17"/>
   </w:num>
-  <w:num w:numId="6">
-    <w:abstractNumId w:val="12"/>
-  </w:num>
-  <w:num w:numId="7">
-    <w:abstractNumId w:val="16"/>
-  </w:num>
   <w:num w:numId="8">
-    <w:abstractNumId w:val="26"/>
+    <w:abstractNumId w:val="27"/>
   </w:num>
   <w:num w:numId="9">
-    <w:abstractNumId w:val="24"/>
+    <w:abstractNumId w:val="25"/>
   </w:num>
   <w:num w:numId="10">
     <w:abstractNumId w:val="2"/>
   </w:num>
   <w:num w:numId="11">
-    <w:abstractNumId w:val="33"/>
+    <w:abstractNumId w:val="34"/>
   </w:num>
   <w:num w:numId="12">
-    <w:abstractNumId w:val="20"/>
+    <w:abstractNumId w:val="21"/>
   </w:num>
   <w:num w:numId="13">
     <w:abstractNumId w:val="11"/>
@@ -21669,25 +21864,25 @@
     <w:abstractNumId w:val="3"/>
   </w:num>
   <w:num w:numId="15">
-    <w:abstractNumId w:val="34"/>
+    <w:abstractNumId w:val="35"/>
   </w:num>
   <w:num w:numId="16">
-    <w:abstractNumId w:val="31"/>
+    <w:abstractNumId w:val="32"/>
   </w:num>
   <w:num w:numId="17">
-    <w:abstractNumId w:val="32"/>
+    <w:abstractNumId w:val="33"/>
   </w:num>
   <w:num w:numId="18">
-    <w:abstractNumId w:val="15"/>
+    <w:abstractNumId w:val="16"/>
   </w:num>
   <w:num w:numId="19">
-    <w:abstractNumId w:val="23"/>
+    <w:abstractNumId w:val="24"/>
   </w:num>
   <w:num w:numId="20">
-    <w:abstractNumId w:val="19"/>
+    <w:abstractNumId w:val="20"/>
   </w:num>
   <w:num w:numId="21">
-    <w:abstractNumId w:val="28"/>
+    <w:abstractNumId w:val="29"/>
   </w:num>
   <w:num w:numId="22">
     <w:abstractNumId w:val="4"/>
@@ -21702,70 +21897,70 @@
     <w:abstractNumId w:val="6"/>
   </w:num>
   <w:num w:numId="26">
-    <w:abstractNumId w:val="14"/>
+    <w:abstractNumId w:val="15"/>
   </w:num>
   <w:num w:numId="27">
     <w:abstractNumId w:val="0"/>
   </w:num>
   <w:num w:numId="28">
-    <w:abstractNumId w:val="22"/>
+    <w:abstractNumId w:val="23"/>
   </w:num>
   <w:num w:numId="29">
-    <w:abstractNumId w:val="22"/>
+    <w:abstractNumId w:val="23"/>
     <w:lvlOverride w:ilvl="0">
       <w:startOverride w:val="1"/>
     </w:lvlOverride>
   </w:num>
   <w:num w:numId="30">
-    <w:abstractNumId w:val="13"/>
+    <w:abstractNumId w:val="14"/>
   </w:num>
   <w:num w:numId="31">
-    <w:abstractNumId w:val="25"/>
+    <w:abstractNumId w:val="26"/>
   </w:num>
   <w:num w:numId="32">
-    <w:abstractNumId w:val="25"/>
+    <w:abstractNumId w:val="26"/>
     <w:lvlOverride w:ilvl="0">
       <w:startOverride w:val="1"/>
     </w:lvlOverride>
   </w:num>
   <w:num w:numId="33">
-    <w:abstractNumId w:val="25"/>
+    <w:abstractNumId w:val="26"/>
     <w:lvlOverride w:ilvl="0">
       <w:startOverride w:val="1"/>
     </w:lvlOverride>
   </w:num>
   <w:num w:numId="34">
-    <w:abstractNumId w:val="25"/>
+    <w:abstractNumId w:val="26"/>
     <w:lvlOverride w:ilvl="0">
       <w:startOverride w:val="1"/>
     </w:lvlOverride>
   </w:num>
   <w:num w:numId="35">
-    <w:abstractNumId w:val="25"/>
+    <w:abstractNumId w:val="26"/>
     <w:lvlOverride w:ilvl="0">
       <w:startOverride w:val="1"/>
     </w:lvlOverride>
   </w:num>
   <w:num w:numId="36">
-    <w:abstractNumId w:val="25"/>
+    <w:abstractNumId w:val="26"/>
     <w:lvlOverride w:ilvl="0">
       <w:startOverride w:val="1"/>
     </w:lvlOverride>
   </w:num>
   <w:num w:numId="37">
-    <w:abstractNumId w:val="25"/>
+    <w:abstractNumId w:val="26"/>
     <w:lvlOverride w:ilvl="0">
       <w:startOverride w:val="1"/>
     </w:lvlOverride>
   </w:num>
   <w:num w:numId="38">
-    <w:abstractNumId w:val="22"/>
+    <w:abstractNumId w:val="23"/>
     <w:lvlOverride w:ilvl="0">
       <w:startOverride w:val="1"/>
     </w:lvlOverride>
   </w:num>
   <w:num w:numId="39">
-    <w:abstractNumId w:val="25"/>
+    <w:abstractNumId w:val="26"/>
     <w:lvlOverride w:ilvl="0">
       <w:startOverride w:val="1"/>
     </w:lvlOverride>
@@ -21777,13 +21972,13 @@
     <w:abstractNumId w:val="8"/>
   </w:num>
   <w:num w:numId="42">
-    <w:abstractNumId w:val="22"/>
+    <w:abstractNumId w:val="23"/>
     <w:lvlOverride w:ilvl="0">
       <w:startOverride w:val="1"/>
     </w:lvlOverride>
   </w:num>
   <w:num w:numId="43">
-    <w:abstractNumId w:val="22"/>
+    <w:abstractNumId w:val="23"/>
     <w:lvlOverride w:ilvl="0">
       <w:startOverride w:val="1"/>
     </w:lvlOverride>
@@ -21807,82 +22002,85 @@
     <w:abstractNumId w:val="8"/>
   </w:num>
   <w:num w:numId="50">
-    <w:abstractNumId w:val="29"/>
+    <w:abstractNumId w:val="30"/>
   </w:num>
   <w:num w:numId="51">
-    <w:abstractNumId w:val="18"/>
+    <w:abstractNumId w:val="19"/>
   </w:num>
   <w:num w:numId="52">
     <w:abstractNumId w:val="9"/>
   </w:num>
   <w:num w:numId="53">
-    <w:abstractNumId w:val="22"/>
+    <w:abstractNumId w:val="23"/>
     <w:lvlOverride w:ilvl="0">
       <w:startOverride w:val="1"/>
     </w:lvlOverride>
   </w:num>
   <w:num w:numId="54">
-    <w:abstractNumId w:val="22"/>
+    <w:abstractNumId w:val="23"/>
     <w:lvlOverride w:ilvl="0">
       <w:startOverride w:val="1"/>
     </w:lvlOverride>
   </w:num>
   <w:num w:numId="55">
-    <w:abstractNumId w:val="25"/>
+    <w:abstractNumId w:val="26"/>
     <w:lvlOverride w:ilvl="0">
       <w:startOverride w:val="1"/>
     </w:lvlOverride>
   </w:num>
   <w:num w:numId="56">
-    <w:abstractNumId w:val="25"/>
+    <w:abstractNumId w:val="26"/>
     <w:lvlOverride w:ilvl="0">
       <w:startOverride w:val="1"/>
     </w:lvlOverride>
   </w:num>
   <w:num w:numId="57">
-    <w:abstractNumId w:val="25"/>
+    <w:abstractNumId w:val="26"/>
     <w:lvlOverride w:ilvl="0">
       <w:startOverride w:val="1"/>
     </w:lvlOverride>
   </w:num>
   <w:num w:numId="58">
-    <w:abstractNumId w:val="25"/>
+    <w:abstractNumId w:val="26"/>
     <w:lvlOverride w:ilvl="0">
       <w:startOverride w:val="1"/>
     </w:lvlOverride>
   </w:num>
   <w:num w:numId="59">
-    <w:abstractNumId w:val="25"/>
+    <w:abstractNumId w:val="26"/>
     <w:lvlOverride w:ilvl="0">
       <w:startOverride w:val="1"/>
     </w:lvlOverride>
   </w:num>
   <w:num w:numId="60">
-    <w:abstractNumId w:val="25"/>
+    <w:abstractNumId w:val="26"/>
     <w:lvlOverride w:ilvl="0">
       <w:startOverride w:val="1"/>
     </w:lvlOverride>
   </w:num>
   <w:num w:numId="61">
-    <w:abstractNumId w:val="25"/>
+    <w:abstractNumId w:val="26"/>
   </w:num>
   <w:num w:numId="62">
     <w:abstractNumId w:val="1"/>
   </w:num>
   <w:num w:numId="63">
-    <w:abstractNumId w:val="27"/>
+    <w:abstractNumId w:val="28"/>
   </w:num>
   <w:num w:numId="64">
-    <w:abstractNumId w:val="22"/>
+    <w:abstractNumId w:val="23"/>
     <w:lvlOverride w:ilvl="0">
       <w:startOverride w:val="1"/>
     </w:lvlOverride>
   </w:num>
   <w:num w:numId="65">
-    <w:abstractNumId w:val="22"/>
+    <w:abstractNumId w:val="23"/>
     <w:lvlOverride w:ilvl="0">
       <w:startOverride w:val="1"/>
     </w:lvlOverride>
+  </w:num>
+  <w:num w:numId="66">
+    <w:abstractNumId w:val="12"/>
   </w:num>
   <w:numIdMacAtCleanup w:val="59"/>
 </w:numbering>
@@ -22073,7 +22271,7 @@
     <w:link w:val="20"/>
     <w:unhideWhenUsed/>
     <w:qFormat/>
-    <w:rsid w:val="00FE1F1B"/>
+    <w:rsid w:val="0058494D"/>
     <w:pPr>
       <w:keepNext/>
       <w:numPr>
@@ -22089,7 +22287,7 @@
       <w:b/>
       <w:bCs/>
       <w:color w:val="000000"/>
-      <w:sz w:val="24"/>
+      <w:sz w:val="28"/>
       <w:szCs w:val="36"/>
       <w:shd w:val="solid" w:color="FFFFFF" w:fill="FFFFFF"/>
     </w:rPr>
@@ -22441,13 +22639,13 @@
     <w:name w:val="Заголовок 2 Знак"/>
     <w:basedOn w:val="a2"/>
     <w:link w:val="2"/>
-    <w:rsid w:val="00FE1F1B"/>
+    <w:rsid w:val="0058494D"/>
     <w:rPr>
       <w:rFonts w:eastAsia="Arial" w:cs="Arial"/>
       <w:b/>
       <w:bCs/>
       <w:color w:val="000000"/>
-      <w:sz w:val="24"/>
+      <w:sz w:val="28"/>
       <w:szCs w:val="36"/>
     </w:rPr>
   </w:style>

</xml_diff>